<commit_message>
way too mmany small changes to comment on
</commit_message>
<xml_diff>
--- a/project-info/client-requests.docx
+++ b/project-info/client-requests.docx
@@ -80,8 +80,6 @@
         </w:rPr>
         <w:t>March 28, 2019</w:t>
       </w:r>
-      <w:bookmarkStart w:id="0" w:name="_GoBack"/>
-      <w:bookmarkEnd w:id="0"/>
     </w:p>
     <w:p>
       <w:pPr>
@@ -366,57 +364,7 @@
           <w:szCs w:val="24"/>
           <w:highlight w:val="yellow"/>
         </w:rPr>
-        <w:t xml:space="preserve">Changed to: </w:t>
-      </w:r>
-      <w:r>
-        <w:rPr>
-          <w:rFonts w:ascii="Calibri" w:hAnsi="Calibri" w:cs="Calibri"/>
-          <w:color w:val="000000" w:themeColor="text1"/>
-          <w:sz w:val="24"/>
-          <w:szCs w:val="24"/>
-          <w:highlight w:val="yellow"/>
-        </w:rPr>
-        <w:t>Whether you are a parent, a senior, fresh from orthopedic rehab, experiencing a cancer diagnoses, or have a medical condition</w:t>
-      </w:r>
-      <w:r>
-        <w:rPr>
-          <w:rFonts w:ascii="Calibri" w:hAnsi="Calibri" w:cs="Calibri"/>
-          <w:color w:val="000000" w:themeColor="text1"/>
-          <w:sz w:val="24"/>
-          <w:szCs w:val="24"/>
-          <w:highlight w:val="yellow"/>
-        </w:rPr>
-        <w:t xml:space="preserve">, </w:t>
-      </w:r>
-      <w:r>
-        <w:rPr>
-          <w:rFonts w:ascii="Calibri" w:hAnsi="Calibri" w:cs="Calibri"/>
-          <w:color w:val="000000" w:themeColor="text1"/>
-          <w:sz w:val="24"/>
-          <w:szCs w:val="24"/>
-          <w:highlight w:val="yellow"/>
-        </w:rPr>
-        <w:t xml:space="preserve">Reba can help you reach your fitness goals </w:t>
-      </w:r>
-      <w:r>
-        <w:rPr>
-          <w:rFonts w:ascii="Calibri" w:hAnsi="Calibri" w:cs="Calibri"/>
-          <w:color w:val="000000" w:themeColor="text1"/>
-          <w:sz w:val="24"/>
-          <w:szCs w:val="24"/>
-          <w:highlight w:val="yellow"/>
-        </w:rPr>
-        <w:t xml:space="preserve">– </w:t>
-      </w:r>
-      <w:r>
-        <w:rPr>
-          <w:rFonts w:ascii="Calibri" w:hAnsi="Calibri" w:cs="Calibri"/>
-          <w:color w:val="000000" w:themeColor="text1"/>
-          <w:sz w:val="24"/>
-          <w:szCs w:val="24"/>
-          <w:highlight w:val="yellow"/>
-        </w:rPr>
-        <w:t>One session at a time.</w:t>
+        <w:t>Changed to: Whether you are a parent, a senior, fresh from orthopedic rehab, experiencing a cancer diagnoses, or have a medical condition, Reba can help you reach your fitness goals – One session at a time.</w:t>
       </w:r>
     </w:p>
     <w:p>
@@ -1024,6 +972,665 @@
           <w:szCs w:val="24"/>
         </w:rPr>
       </w:pPr>
+    </w:p>
+    <w:p>
+      <w:pPr>
+        <w:pStyle w:val="Body"/>
+        <w:rPr>
+          <w:rFonts w:ascii="Calibri" w:hAnsi="Calibri" w:cs="Calibri"/>
+          <w:sz w:val="24"/>
+          <w:szCs w:val="24"/>
+        </w:rPr>
+      </w:pPr>
+    </w:p>
+    <w:p>
+      <w:pPr>
+        <w:pStyle w:val="Body"/>
+        <w:rPr>
+          <w:rFonts w:ascii="Calibri" w:hAnsi="Calibri" w:cs="Calibri"/>
+          <w:sz w:val="24"/>
+          <w:szCs w:val="24"/>
+        </w:rPr>
+      </w:pPr>
+    </w:p>
+    <w:p>
+      <w:pPr>
+        <w:pBdr>
+          <w:top w:val="none" w:sz="0" w:space="0" w:color="auto"/>
+          <w:left w:val="none" w:sz="0" w:space="0" w:color="auto"/>
+          <w:bottom w:val="none" w:sz="0" w:space="0" w:color="auto"/>
+          <w:right w:val="none" w:sz="0" w:space="0" w:color="auto"/>
+          <w:between w:val="none" w:sz="0" w:space="0" w:color="auto"/>
+          <w:bar w:val="none" w:sz="0" w:color="auto"/>
+        </w:pBdr>
+        <w:rPr>
+          <w:rFonts w:ascii="Helvetica" w:eastAsia="Times New Roman" w:hAnsi="Helvetica"/>
+          <w:color w:val="000000"/>
+          <w:sz w:val="18"/>
+          <w:szCs w:val="18"/>
+          <w:bdr w:val="none" w:sz="0" w:space="0" w:color="auto"/>
+        </w:rPr>
+      </w:pPr>
+      <w:r>
+        <w:rPr>
+          <w:rFonts w:ascii="Helvetica" w:eastAsia="Times New Roman" w:hAnsi="Helvetica"/>
+          <w:b/>
+          <w:bCs/>
+          <w:color w:val="000000"/>
+          <w:sz w:val="18"/>
+          <w:szCs w:val="18"/>
+          <w:highlight w:val="yellow"/>
+          <w:bdr w:val="none" w:sz="0" w:space="0" w:color="auto"/>
+        </w:rPr>
+        <w:t>1. Homepage - ‘Get Fit’ button</w:t>
+      </w:r>
+      <w:r>
+        <w:rPr>
+          <w:rFonts w:ascii="Helvetica" w:eastAsia="Times New Roman" w:hAnsi="Helvetica"/>
+          <w:color w:val="000000"/>
+          <w:sz w:val="18"/>
+          <w:szCs w:val="18"/>
+          <w:highlight w:val="yellow"/>
+          <w:bdr w:val="none" w:sz="0" w:space="0" w:color="auto"/>
+        </w:rPr>
+        <w:t> </w:t>
+      </w:r>
+      <w:r>
+        <w:rPr>
+          <w:rFonts w:ascii="Helvetica" w:eastAsia="Times New Roman" w:hAnsi="Helvetica"/>
+          <w:color w:val="000000"/>
+          <w:sz w:val="18"/>
+          <w:szCs w:val="18"/>
+          <w:highlight w:val="yellow"/>
+          <w:bdr w:val="none" w:sz="0" w:space="0" w:color="auto"/>
+        </w:rPr>
+        <w:t xml:space="preserve">link to </w:t>
+      </w:r>
+      <w:proofErr w:type="spellStart"/>
+      <w:r>
+        <w:rPr>
+          <w:rFonts w:ascii="Helvetica" w:eastAsia="Times New Roman" w:hAnsi="Helvetica"/>
+          <w:color w:val="000000"/>
+          <w:sz w:val="18"/>
+          <w:szCs w:val="18"/>
+          <w:highlight w:val="yellow"/>
+          <w:bdr w:val="none" w:sz="0" w:space="0" w:color="auto"/>
+        </w:rPr>
+        <w:t>contact.php</w:t>
+      </w:r>
+      <w:proofErr w:type="spellEnd"/>
+    </w:p>
+    <w:p>
+      <w:pPr>
+        <w:pBdr>
+          <w:top w:val="none" w:sz="0" w:space="0" w:color="auto"/>
+          <w:left w:val="none" w:sz="0" w:space="0" w:color="auto"/>
+          <w:bottom w:val="none" w:sz="0" w:space="0" w:color="auto"/>
+          <w:right w:val="none" w:sz="0" w:space="0" w:color="auto"/>
+          <w:between w:val="none" w:sz="0" w:space="0" w:color="auto"/>
+          <w:bar w:val="none" w:sz="0" w:color="auto"/>
+        </w:pBdr>
+        <w:rPr>
+          <w:rFonts w:ascii="Helvetica" w:eastAsia="Times New Roman" w:hAnsi="Helvetica"/>
+          <w:color w:val="000000"/>
+          <w:sz w:val="18"/>
+          <w:szCs w:val="18"/>
+          <w:bdr w:val="none" w:sz="0" w:space="0" w:color="auto"/>
+        </w:rPr>
+      </w:pPr>
+      <w:r>
+        <w:rPr>
+          <w:rFonts w:ascii="Helvetica" w:eastAsia="Times New Roman" w:hAnsi="Helvetica"/>
+          <w:b/>
+          <w:bCs/>
+          <w:color w:val="000000"/>
+          <w:sz w:val="18"/>
+          <w:szCs w:val="18"/>
+          <w:highlight w:val="yellow"/>
+          <w:bdr w:val="none" w:sz="0" w:space="0" w:color="auto"/>
+        </w:rPr>
+        <w:t>2. About Our Company - ’Sign Up Now’</w:t>
+      </w:r>
+      <w:r>
+        <w:rPr>
+          <w:rFonts w:ascii="Helvetica" w:eastAsia="Times New Roman" w:hAnsi="Helvetica"/>
+          <w:color w:val="000000"/>
+          <w:sz w:val="18"/>
+          <w:szCs w:val="18"/>
+          <w:highlight w:val="yellow"/>
+          <w:bdr w:val="none" w:sz="0" w:space="0" w:color="auto"/>
+        </w:rPr>
+        <w:t xml:space="preserve"> button. </w:t>
+      </w:r>
+      <w:r>
+        <w:rPr>
+          <w:rFonts w:ascii="Helvetica" w:eastAsia="Times New Roman" w:hAnsi="Helvetica"/>
+          <w:color w:val="000000"/>
+          <w:sz w:val="18"/>
+          <w:szCs w:val="18"/>
+          <w:highlight w:val="yellow"/>
+          <w:bdr w:val="none" w:sz="0" w:space="0" w:color="auto"/>
+        </w:rPr>
+        <w:t xml:space="preserve">Link to </w:t>
+      </w:r>
+      <w:proofErr w:type="spellStart"/>
+      <w:r>
+        <w:rPr>
+          <w:rFonts w:ascii="Helvetica" w:eastAsia="Times New Roman" w:hAnsi="Helvetica"/>
+          <w:color w:val="000000"/>
+          <w:sz w:val="18"/>
+          <w:szCs w:val="18"/>
+          <w:highlight w:val="yellow"/>
+          <w:bdr w:val="none" w:sz="0" w:space="0" w:color="auto"/>
+        </w:rPr>
+        <w:t>contact.php</w:t>
+      </w:r>
+      <w:proofErr w:type="spellEnd"/>
+    </w:p>
+    <w:p>
+      <w:pPr>
+        <w:pBdr>
+          <w:top w:val="none" w:sz="0" w:space="0" w:color="auto"/>
+          <w:left w:val="none" w:sz="0" w:space="0" w:color="auto"/>
+          <w:bottom w:val="none" w:sz="0" w:space="0" w:color="auto"/>
+          <w:right w:val="none" w:sz="0" w:space="0" w:color="auto"/>
+          <w:between w:val="none" w:sz="0" w:space="0" w:color="auto"/>
+          <w:bar w:val="none" w:sz="0" w:color="auto"/>
+        </w:pBdr>
+        <w:rPr>
+          <w:rFonts w:ascii="Helvetica" w:eastAsia="Times New Roman" w:hAnsi="Helvetica"/>
+          <w:color w:val="000000"/>
+          <w:sz w:val="18"/>
+          <w:szCs w:val="18"/>
+          <w:bdr w:val="none" w:sz="0" w:space="0" w:color="auto"/>
+        </w:rPr>
+      </w:pPr>
+      <w:r>
+        <w:rPr>
+          <w:rFonts w:ascii="Helvetica" w:eastAsia="Times New Roman" w:hAnsi="Helvetica"/>
+          <w:b/>
+          <w:bCs/>
+          <w:color w:val="000000"/>
+          <w:sz w:val="18"/>
+          <w:szCs w:val="18"/>
+          <w:highlight w:val="yellow"/>
+          <w:bdr w:val="none" w:sz="0" w:space="0" w:color="auto"/>
+        </w:rPr>
+        <w:t>3. About Reba - ’Sign Up Now’ button</w:t>
+      </w:r>
+      <w:r>
+        <w:rPr>
+          <w:rFonts w:ascii="Helvetica" w:eastAsia="Times New Roman" w:hAnsi="Helvetica"/>
+          <w:color w:val="000000"/>
+          <w:sz w:val="18"/>
+          <w:szCs w:val="18"/>
+          <w:highlight w:val="yellow"/>
+          <w:bdr w:val="none" w:sz="0" w:space="0" w:color="auto"/>
+        </w:rPr>
+        <w:t>.</w:t>
+      </w:r>
+      <w:r>
+        <w:rPr>
+          <w:rFonts w:ascii="Helvetica" w:eastAsia="Times New Roman" w:hAnsi="Helvetica"/>
+          <w:color w:val="000000"/>
+          <w:sz w:val="18"/>
+          <w:szCs w:val="18"/>
+          <w:highlight w:val="yellow"/>
+          <w:bdr w:val="none" w:sz="0" w:space="0" w:color="auto"/>
+        </w:rPr>
+        <w:t xml:space="preserve"> </w:t>
+      </w:r>
+      <w:r>
+        <w:rPr>
+          <w:rFonts w:ascii="Helvetica" w:eastAsia="Times New Roman" w:hAnsi="Helvetica"/>
+          <w:color w:val="000000"/>
+          <w:sz w:val="18"/>
+          <w:szCs w:val="18"/>
+          <w:highlight w:val="yellow"/>
+          <w:bdr w:val="none" w:sz="0" w:space="0" w:color="auto"/>
+        </w:rPr>
+        <w:t>Link to contact page</w:t>
+      </w:r>
+    </w:p>
+    <w:p>
+      <w:pPr>
+        <w:pBdr>
+          <w:top w:val="none" w:sz="0" w:space="0" w:color="auto"/>
+          <w:left w:val="none" w:sz="0" w:space="0" w:color="auto"/>
+          <w:bottom w:val="none" w:sz="0" w:space="0" w:color="auto"/>
+          <w:right w:val="none" w:sz="0" w:space="0" w:color="auto"/>
+          <w:between w:val="none" w:sz="0" w:space="0" w:color="auto"/>
+          <w:bar w:val="none" w:sz="0" w:color="auto"/>
+        </w:pBdr>
+        <w:rPr>
+          <w:rFonts w:ascii="Helvetica" w:eastAsia="Times New Roman" w:hAnsi="Helvetica"/>
+          <w:color w:val="000000"/>
+          <w:sz w:val="18"/>
+          <w:szCs w:val="18"/>
+          <w:bdr w:val="none" w:sz="0" w:space="0" w:color="auto"/>
+        </w:rPr>
+      </w:pPr>
+      <w:r>
+        <w:rPr>
+          <w:rFonts w:ascii="Helvetica" w:eastAsia="Times New Roman" w:hAnsi="Helvetica"/>
+          <w:b/>
+          <w:bCs/>
+          <w:color w:val="000000"/>
+          <w:sz w:val="18"/>
+          <w:szCs w:val="18"/>
+          <w:highlight w:val="yellow"/>
+          <w:bdr w:val="none" w:sz="0" w:space="0" w:color="auto"/>
+        </w:rPr>
+        <w:t>4. FAQ - ’Sign Up Now’ button</w:t>
+      </w:r>
+      <w:r>
+        <w:rPr>
+          <w:rFonts w:ascii="Helvetica" w:eastAsia="Times New Roman" w:hAnsi="Helvetica"/>
+          <w:color w:val="000000"/>
+          <w:sz w:val="18"/>
+          <w:szCs w:val="18"/>
+          <w:highlight w:val="yellow"/>
+          <w:bdr w:val="none" w:sz="0" w:space="0" w:color="auto"/>
+        </w:rPr>
+        <w:t xml:space="preserve">. </w:t>
+      </w:r>
+      <w:r>
+        <w:rPr>
+          <w:rFonts w:ascii="Helvetica" w:eastAsia="Times New Roman" w:hAnsi="Helvetica"/>
+          <w:color w:val="000000"/>
+          <w:sz w:val="18"/>
+          <w:szCs w:val="18"/>
+          <w:highlight w:val="yellow"/>
+          <w:bdr w:val="none" w:sz="0" w:space="0" w:color="auto"/>
+        </w:rPr>
+        <w:t xml:space="preserve">Link </w:t>
+      </w:r>
+      <w:bookmarkStart w:id="0" w:name="_GoBack"/>
+      <w:bookmarkEnd w:id="0"/>
+      <w:r>
+        <w:rPr>
+          <w:rFonts w:ascii="Helvetica" w:eastAsia="Times New Roman" w:hAnsi="Helvetica"/>
+          <w:color w:val="000000"/>
+          <w:sz w:val="18"/>
+          <w:szCs w:val="18"/>
+          <w:highlight w:val="yellow"/>
+          <w:bdr w:val="none" w:sz="0" w:space="0" w:color="auto"/>
+        </w:rPr>
+        <w:t>to contact page</w:t>
+      </w:r>
+    </w:p>
+    <w:p>
+      <w:pPr>
+        <w:pBdr>
+          <w:top w:val="none" w:sz="0" w:space="0" w:color="auto"/>
+          <w:left w:val="none" w:sz="0" w:space="0" w:color="auto"/>
+          <w:bottom w:val="none" w:sz="0" w:space="0" w:color="auto"/>
+          <w:right w:val="none" w:sz="0" w:space="0" w:color="auto"/>
+          <w:between w:val="none" w:sz="0" w:space="0" w:color="auto"/>
+          <w:bar w:val="none" w:sz="0" w:color="auto"/>
+        </w:pBdr>
+        <w:rPr>
+          <w:rFonts w:ascii="Helvetica" w:eastAsia="Times New Roman" w:hAnsi="Helvetica"/>
+          <w:color w:val="000000"/>
+          <w:sz w:val="18"/>
+          <w:szCs w:val="18"/>
+          <w:bdr w:val="none" w:sz="0" w:space="0" w:color="auto"/>
+        </w:rPr>
+      </w:pPr>
+      <w:r>
+        <w:rPr>
+          <w:rFonts w:ascii="Helvetica" w:eastAsia="Times New Roman" w:hAnsi="Helvetica"/>
+          <w:b/>
+          <w:bCs/>
+          <w:color w:val="000000"/>
+          <w:sz w:val="18"/>
+          <w:szCs w:val="18"/>
+          <w:highlight w:val="yellow"/>
+          <w:bdr w:val="none" w:sz="0" w:space="0" w:color="auto"/>
+        </w:rPr>
+        <w:t>5. Gallery - ’Sign Up Now’</w:t>
+      </w:r>
+      <w:r>
+        <w:rPr>
+          <w:rFonts w:ascii="Helvetica" w:eastAsia="Times New Roman" w:hAnsi="Helvetica"/>
+          <w:color w:val="000000"/>
+          <w:sz w:val="18"/>
+          <w:szCs w:val="18"/>
+          <w:highlight w:val="yellow"/>
+          <w:bdr w:val="none" w:sz="0" w:space="0" w:color="auto"/>
+        </w:rPr>
+        <w:t> button. Same as above.</w:t>
+      </w:r>
+      <w:r>
+        <w:rPr>
+          <w:rFonts w:ascii="Helvetica" w:eastAsia="Times New Roman" w:hAnsi="Helvetica"/>
+          <w:color w:val="000000"/>
+          <w:sz w:val="18"/>
+          <w:szCs w:val="18"/>
+          <w:bdr w:val="none" w:sz="0" w:space="0" w:color="auto"/>
+        </w:rPr>
+        <w:t xml:space="preserve"> </w:t>
+      </w:r>
+    </w:p>
+    <w:p>
+      <w:pPr>
+        <w:pBdr>
+          <w:top w:val="none" w:sz="0" w:space="0" w:color="auto"/>
+          <w:left w:val="none" w:sz="0" w:space="0" w:color="auto"/>
+          <w:bottom w:val="none" w:sz="0" w:space="0" w:color="auto"/>
+          <w:right w:val="none" w:sz="0" w:space="0" w:color="auto"/>
+          <w:between w:val="none" w:sz="0" w:space="0" w:color="auto"/>
+          <w:bar w:val="none" w:sz="0" w:color="auto"/>
+        </w:pBdr>
+        <w:rPr>
+          <w:rFonts w:ascii="Helvetica" w:eastAsia="Times New Roman" w:hAnsi="Helvetica"/>
+          <w:color w:val="000000"/>
+          <w:sz w:val="18"/>
+          <w:szCs w:val="18"/>
+          <w:bdr w:val="none" w:sz="0" w:space="0" w:color="auto"/>
+        </w:rPr>
+      </w:pPr>
+      <w:r>
+        <w:rPr>
+          <w:rFonts w:ascii="Helvetica" w:eastAsia="Times New Roman" w:hAnsi="Helvetica"/>
+          <w:b/>
+          <w:color w:val="000000"/>
+          <w:sz w:val="18"/>
+          <w:szCs w:val="18"/>
+          <w:highlight w:val="yellow"/>
+          <w:bdr w:val="none" w:sz="0" w:space="0" w:color="auto"/>
+        </w:rPr>
+        <w:t xml:space="preserve">6. </w:t>
+      </w:r>
+      <w:r>
+        <w:rPr>
+          <w:rFonts w:ascii="Helvetica" w:eastAsia="Times New Roman" w:hAnsi="Helvetica"/>
+          <w:b/>
+          <w:color w:val="000000"/>
+          <w:sz w:val="18"/>
+          <w:szCs w:val="18"/>
+          <w:highlight w:val="yellow"/>
+          <w:bdr w:val="none" w:sz="0" w:space="0" w:color="auto"/>
+        </w:rPr>
+        <w:t>The gallery photos</w:t>
+      </w:r>
+      <w:r>
+        <w:rPr>
+          <w:rFonts w:ascii="Helvetica" w:eastAsia="Times New Roman" w:hAnsi="Helvetica"/>
+          <w:color w:val="000000"/>
+          <w:sz w:val="18"/>
+          <w:szCs w:val="18"/>
+          <w:highlight w:val="yellow"/>
+          <w:bdr w:val="none" w:sz="0" w:space="0" w:color="auto"/>
+        </w:rPr>
+        <w:t xml:space="preserve"> are also not sized correctly so there HUGE when they should be smaller and displayed like a grid.</w:t>
+      </w:r>
+    </w:p>
+    <w:p>
+      <w:pPr>
+        <w:pBdr>
+          <w:top w:val="none" w:sz="0" w:space="0" w:color="auto"/>
+          <w:left w:val="none" w:sz="0" w:space="0" w:color="auto"/>
+          <w:bottom w:val="none" w:sz="0" w:space="0" w:color="auto"/>
+          <w:right w:val="none" w:sz="0" w:space="0" w:color="auto"/>
+          <w:between w:val="none" w:sz="0" w:space="0" w:color="auto"/>
+          <w:bar w:val="none" w:sz="0" w:color="auto"/>
+        </w:pBdr>
+        <w:rPr>
+          <w:rFonts w:ascii="Helvetica" w:eastAsia="Times New Roman" w:hAnsi="Helvetica"/>
+          <w:color w:val="000000"/>
+          <w:sz w:val="18"/>
+          <w:szCs w:val="18"/>
+          <w:bdr w:val="none" w:sz="0" w:space="0" w:color="auto"/>
+        </w:rPr>
+      </w:pPr>
+      <w:r>
+        <w:rPr>
+          <w:rFonts w:ascii="Helvetica" w:eastAsia="Times New Roman" w:hAnsi="Helvetica"/>
+          <w:b/>
+          <w:bCs/>
+          <w:color w:val="000000"/>
+          <w:sz w:val="18"/>
+          <w:szCs w:val="18"/>
+          <w:highlight w:val="yellow"/>
+          <w:bdr w:val="none" w:sz="0" w:space="0" w:color="auto"/>
+        </w:rPr>
+        <w:t xml:space="preserve">7. </w:t>
+      </w:r>
+      <w:r>
+        <w:rPr>
+          <w:rFonts w:ascii="Helvetica" w:eastAsia="Times New Roman" w:hAnsi="Helvetica"/>
+          <w:b/>
+          <w:bCs/>
+          <w:color w:val="000000"/>
+          <w:sz w:val="18"/>
+          <w:szCs w:val="18"/>
+          <w:highlight w:val="yellow"/>
+          <w:bdr w:val="none" w:sz="0" w:space="0" w:color="auto"/>
+        </w:rPr>
+        <w:t xml:space="preserve"> Services &amp; Rates - ’See Results’ button</w:t>
+      </w:r>
+      <w:r>
+        <w:rPr>
+          <w:rFonts w:ascii="Helvetica" w:eastAsia="Times New Roman" w:hAnsi="Helvetica"/>
+          <w:color w:val="000000"/>
+          <w:sz w:val="18"/>
+          <w:szCs w:val="18"/>
+          <w:highlight w:val="yellow"/>
+          <w:bdr w:val="none" w:sz="0" w:space="0" w:color="auto"/>
+        </w:rPr>
+        <w:t xml:space="preserve">. </w:t>
+      </w:r>
+      <w:r>
+        <w:rPr>
+          <w:rFonts w:ascii="Helvetica" w:eastAsia="Times New Roman" w:hAnsi="Helvetica"/>
+          <w:color w:val="000000"/>
+          <w:sz w:val="18"/>
+          <w:szCs w:val="18"/>
+          <w:highlight w:val="yellow"/>
+          <w:bdr w:val="none" w:sz="0" w:space="0" w:color="auto"/>
+        </w:rPr>
+        <w:t xml:space="preserve">Linked to </w:t>
+      </w:r>
+      <w:proofErr w:type="spellStart"/>
+      <w:r>
+        <w:rPr>
+          <w:rFonts w:ascii="Helvetica" w:eastAsia="Times New Roman" w:hAnsi="Helvetica"/>
+          <w:color w:val="000000"/>
+          <w:sz w:val="18"/>
+          <w:szCs w:val="18"/>
+          <w:highlight w:val="yellow"/>
+          <w:bdr w:val="none" w:sz="0" w:space="0" w:color="auto"/>
+        </w:rPr>
+        <w:t>contact.php</w:t>
+      </w:r>
+      <w:proofErr w:type="spellEnd"/>
+    </w:p>
+    <w:p>
+      <w:pPr>
+        <w:pBdr>
+          <w:top w:val="none" w:sz="0" w:space="0" w:color="auto"/>
+          <w:left w:val="none" w:sz="0" w:space="0" w:color="auto"/>
+          <w:bottom w:val="none" w:sz="0" w:space="0" w:color="auto"/>
+          <w:right w:val="none" w:sz="0" w:space="0" w:color="auto"/>
+          <w:between w:val="none" w:sz="0" w:space="0" w:color="auto"/>
+          <w:bar w:val="none" w:sz="0" w:color="auto"/>
+        </w:pBdr>
+        <w:rPr>
+          <w:rFonts w:ascii="Helvetica" w:eastAsia="Times New Roman" w:hAnsi="Helvetica"/>
+          <w:color w:val="000000"/>
+          <w:sz w:val="18"/>
+          <w:szCs w:val="18"/>
+          <w:highlight w:val="yellow"/>
+          <w:bdr w:val="none" w:sz="0" w:space="0" w:color="auto"/>
+        </w:rPr>
+      </w:pPr>
+      <w:r>
+        <w:rPr>
+          <w:rFonts w:ascii="Helvetica" w:eastAsia="Times New Roman" w:hAnsi="Helvetica"/>
+          <w:b/>
+          <w:color w:val="000000"/>
+          <w:sz w:val="18"/>
+          <w:szCs w:val="18"/>
+          <w:highlight w:val="yellow"/>
+          <w:bdr w:val="none" w:sz="0" w:space="0" w:color="auto"/>
+        </w:rPr>
+        <w:t>8. Services &amp; Rates</w:t>
+      </w:r>
+      <w:r>
+        <w:rPr>
+          <w:rFonts w:ascii="Helvetica" w:eastAsia="Times New Roman" w:hAnsi="Helvetica"/>
+          <w:color w:val="000000"/>
+          <w:sz w:val="18"/>
+          <w:szCs w:val="18"/>
+          <w:highlight w:val="yellow"/>
+          <w:bdr w:val="none" w:sz="0" w:space="0" w:color="auto"/>
+        </w:rPr>
+        <w:t xml:space="preserve"> - Add a </w:t>
+      </w:r>
+      <w:r>
+        <w:rPr>
+          <w:rFonts w:ascii="Helvetica" w:eastAsia="Times New Roman" w:hAnsi="Helvetica"/>
+          <w:b/>
+          <w:color w:val="000000"/>
+          <w:sz w:val="18"/>
+          <w:szCs w:val="18"/>
+          <w:highlight w:val="yellow"/>
+          <w:bdr w:val="none" w:sz="0" w:space="0" w:color="auto"/>
+        </w:rPr>
+        <w:t>c</w:t>
+      </w:r>
+      <w:r>
+        <w:rPr>
+          <w:rFonts w:ascii="Helvetica" w:eastAsia="Times New Roman" w:hAnsi="Helvetica"/>
+          <w:b/>
+          <w:color w:val="000000"/>
+          <w:sz w:val="18"/>
+          <w:szCs w:val="18"/>
+          <w:highlight w:val="yellow"/>
+          <w:bdr w:val="none" w:sz="0" w:space="0" w:color="auto"/>
+        </w:rPr>
+        <w:t>ontact button</w:t>
+      </w:r>
+      <w:r>
+        <w:rPr>
+          <w:rFonts w:ascii="Helvetica" w:eastAsia="Times New Roman" w:hAnsi="Helvetica"/>
+          <w:color w:val="000000"/>
+          <w:sz w:val="18"/>
+          <w:szCs w:val="18"/>
+          <w:highlight w:val="yellow"/>
+          <w:bdr w:val="none" w:sz="0" w:space="0" w:color="auto"/>
+        </w:rPr>
+        <w:t xml:space="preserve"> added underneath each plan</w:t>
+      </w:r>
+    </w:p>
+    <w:p>
+      <w:pPr>
+        <w:pBdr>
+          <w:top w:val="none" w:sz="0" w:space="0" w:color="auto"/>
+          <w:left w:val="none" w:sz="0" w:space="0" w:color="auto"/>
+          <w:bottom w:val="none" w:sz="0" w:space="0" w:color="auto"/>
+          <w:right w:val="none" w:sz="0" w:space="0" w:color="auto"/>
+          <w:between w:val="none" w:sz="0" w:space="0" w:color="auto"/>
+          <w:bar w:val="none" w:sz="0" w:color="auto"/>
+        </w:pBdr>
+        <w:rPr>
+          <w:rFonts w:ascii="Helvetica" w:eastAsia="Times New Roman" w:hAnsi="Helvetica"/>
+          <w:color w:val="000000"/>
+          <w:sz w:val="18"/>
+          <w:szCs w:val="18"/>
+          <w:highlight w:val="yellow"/>
+          <w:bdr w:val="none" w:sz="0" w:space="0" w:color="auto"/>
+        </w:rPr>
+      </w:pPr>
+      <w:r>
+        <w:rPr>
+          <w:rFonts w:ascii="Helvetica" w:eastAsia="Times New Roman" w:hAnsi="Helvetica"/>
+          <w:b/>
+          <w:color w:val="000000"/>
+          <w:sz w:val="18"/>
+          <w:szCs w:val="18"/>
+          <w:highlight w:val="yellow"/>
+          <w:bdr w:val="none" w:sz="0" w:space="0" w:color="auto"/>
+        </w:rPr>
+        <w:t>9. Services &amp; Rates</w:t>
+      </w:r>
+      <w:r>
+        <w:rPr>
+          <w:rFonts w:ascii="Helvetica" w:eastAsia="Times New Roman" w:hAnsi="Helvetica"/>
+          <w:color w:val="000000"/>
+          <w:sz w:val="18"/>
+          <w:szCs w:val="18"/>
+          <w:highlight w:val="yellow"/>
+          <w:bdr w:val="none" w:sz="0" w:space="0" w:color="auto"/>
+        </w:rPr>
+        <w:t xml:space="preserve"> - Link each button to </w:t>
+      </w:r>
+      <w:proofErr w:type="spellStart"/>
+      <w:r>
+        <w:rPr>
+          <w:rFonts w:ascii="Helvetica" w:eastAsia="Times New Roman" w:hAnsi="Helvetica"/>
+          <w:color w:val="000000"/>
+          <w:sz w:val="18"/>
+          <w:szCs w:val="18"/>
+          <w:highlight w:val="yellow"/>
+          <w:bdr w:val="none" w:sz="0" w:space="0" w:color="auto"/>
+        </w:rPr>
+        <w:t>contact.php</w:t>
+      </w:r>
+      <w:proofErr w:type="spellEnd"/>
+    </w:p>
+    <w:p>
+      <w:pPr>
+        <w:pBdr>
+          <w:top w:val="none" w:sz="0" w:space="0" w:color="auto"/>
+          <w:left w:val="none" w:sz="0" w:space="0" w:color="auto"/>
+          <w:bottom w:val="none" w:sz="0" w:space="0" w:color="auto"/>
+          <w:right w:val="none" w:sz="0" w:space="0" w:color="auto"/>
+          <w:between w:val="none" w:sz="0" w:space="0" w:color="auto"/>
+          <w:bar w:val="none" w:sz="0" w:color="auto"/>
+        </w:pBdr>
+        <w:rPr>
+          <w:rFonts w:ascii="Helvetica" w:eastAsia="Times New Roman" w:hAnsi="Helvetica"/>
+          <w:color w:val="000000"/>
+          <w:sz w:val="18"/>
+          <w:szCs w:val="18"/>
+          <w:bdr w:val="none" w:sz="0" w:space="0" w:color="auto"/>
+        </w:rPr>
+      </w:pPr>
+      <w:r>
+        <w:rPr>
+          <w:rFonts w:ascii="Helvetica" w:eastAsia="Times New Roman" w:hAnsi="Helvetica"/>
+          <w:color w:val="000000"/>
+          <w:sz w:val="18"/>
+          <w:szCs w:val="18"/>
+          <w:highlight w:val="yellow"/>
+          <w:bdr w:val="none" w:sz="0" w:space="0" w:color="auto"/>
+        </w:rPr>
+        <w:t xml:space="preserve">10. Changed placeholder text in message box to </w:t>
+      </w:r>
+      <w:r>
+        <w:rPr>
+          <w:rFonts w:ascii="Helvetica" w:eastAsia="Times New Roman" w:hAnsi="Helvetica"/>
+          <w:i/>
+          <w:color w:val="000000"/>
+          <w:sz w:val="18"/>
+          <w:szCs w:val="18"/>
+          <w:highlight w:val="yellow"/>
+          <w:bdr w:val="none" w:sz="0" w:space="0" w:color="auto"/>
+        </w:rPr>
+        <w:t>“What are you interested in learning more about?”</w:t>
+      </w:r>
+      <w:r>
+        <w:rPr>
+          <w:rFonts w:ascii="Helvetica" w:eastAsia="Times New Roman" w:hAnsi="Helvetica"/>
+          <w:color w:val="000000"/>
+          <w:sz w:val="18"/>
+          <w:szCs w:val="18"/>
+          <w:bdr w:val="none" w:sz="0" w:space="0" w:color="auto"/>
+        </w:rPr>
+        <w:t xml:space="preserve"> </w:t>
+      </w:r>
     </w:p>
     <w:p>
       <w:pPr>
@@ -1805,6 +2412,7 @@
     <w:lsdException w:name="HTML Sample" w:semiHidden="1" w:unhideWhenUsed="1"/>
     <w:lsdException w:name="HTML Typewriter" w:semiHidden="1" w:unhideWhenUsed="1"/>
     <w:lsdException w:name="HTML Variable" w:semiHidden="1" w:unhideWhenUsed="1"/>
+    <w:lsdException w:name="Normal Table" w:semiHidden="1" w:unhideWhenUsed="1"/>
     <w:lsdException w:name="annotation subject" w:semiHidden="1" w:unhideWhenUsed="1"/>
     <w:lsdException w:name="No List" w:semiHidden="1" w:unhideWhenUsed="1"/>
     <w:lsdException w:name="Outline List 1" w:semiHidden="1" w:unhideWhenUsed="1"/>
@@ -1851,8 +2459,10 @@
     <w:lsdException w:name="Table Subtle 2" w:semiHidden="1" w:unhideWhenUsed="1"/>
     <w:lsdException w:name="Table Web 1" w:semiHidden="1" w:unhideWhenUsed="1"/>
     <w:lsdException w:name="Table Web 2" w:semiHidden="1" w:unhideWhenUsed="1"/>
+    <w:lsdException w:name="Table Web 3" w:semiHidden="1" w:unhideWhenUsed="1"/>
     <w:lsdException w:name="Balloon Text" w:semiHidden="1" w:unhideWhenUsed="1"/>
     <w:lsdException w:name="Table Grid" w:uiPriority="39"/>
+    <w:lsdException w:name="Table Theme" w:semiHidden="1" w:unhideWhenUsed="1"/>
     <w:lsdException w:name="Placeholder Text" w:semiHidden="1"/>
     <w:lsdException w:name="No Spacing" w:uiPriority="1" w:qFormat="1"/>
     <w:lsdException w:name="Light Shading" w:uiPriority="60"/>
@@ -2239,6 +2849,11 @@
       <w:bdr w:val="none" w:sz="0" w:space="0" w:color="auto"/>
     </w:rPr>
   </w:style>
+  <w:style w:type="character" w:customStyle="1" w:styleId="apple-converted-space">
+    <w:name w:val="apple-converted-space"/>
+    <w:basedOn w:val="DefaultParagraphFont"/>
+    <w:rsid w:val="00D14AA6"/>
+  </w:style>
 </w:styles>
 </file>
 
@@ -3317,7 +3932,7 @@
 </file>
 
 <file path=customXml/itemProps1.xml><?xml version="1.0" encoding="utf-8"?>
-<ds:datastoreItem xmlns:ds="http://schemas.openxmlformats.org/officeDocument/2006/customXml" ds:itemID="{43E00931-6334-904E-8A2E-375FF188A65C}">
+<ds:datastoreItem xmlns:ds="http://schemas.openxmlformats.org/officeDocument/2006/customXml" ds:itemID="{41A6E015-0DB5-7044-8F61-C5E16E549961}">
   <ds:schemaRefs>
     <ds:schemaRef ds:uri="http://schemas.openxmlformats.org/officeDocument/2006/bibliography"/>
   </ds:schemaRefs>

</xml_diff>